<commit_message>
Updated the base URL in the endpoints document
</commit_message>
<xml_diff>
--- a/PetZania/Back-End/RegistrationModule/Registration Module Endpoints.docx
+++ b/PetZania/Back-End/RegistrationModule/Registration Module Endpoints.docx
@@ -261,18 +261,8 @@
         <w:rPr>
           <w:rFonts w:ascii="Calibri" w:eastAsia="Calibri" w:hAnsi="Calibri" w:cs="Calibri"/>
         </w:rPr>
-        <w:t>/</w:t>
-      </w:r>
-      <w:proofErr w:type="spellStart"/>
-      <w:proofErr w:type="gramStart"/>
-      <w:r>
-        <w:rPr>
-          <w:rFonts w:ascii="Calibri" w:eastAsia="Calibri" w:hAnsi="Calibri" w:cs="Calibri"/>
-        </w:rPr>
-        <w:t>api</w:t>
-      </w:r>
-      <w:proofErr w:type="spellEnd"/>
-      <w:proofErr w:type="gramEnd"/>
+        <w:t>http://localhost:8080/api</w:t>
+      </w:r>
     </w:p>
     <w:p>
       <w:pPr>
@@ -1068,7 +1058,7 @@
           <w:rFonts w:ascii="Calibri" w:eastAsia="Calibri" w:hAnsi="Calibri" w:cs="Calibri"/>
         </w:rPr>
         <w:pict w14:anchorId="29BAC25C">
-          <v:rect id="_x0000_i1111" style="width:0;height:1.5pt" o:hralign="center" o:hrstd="t" o:hr="t" fillcolor="#a0a0a0" stroked="f"/>
+          <v:rect id="_x0000_i1025" style="width:0;height:1.5pt" o:hralign="center" o:hrstd="t" o:hr="t" fillcolor="#a0a0a0" stroked="f"/>
         </w:pict>
       </w:r>
     </w:p>
@@ -2726,7 +2716,7 @@
           <w:rFonts w:ascii="Calibri" w:eastAsia="Calibri" w:hAnsi="Calibri" w:cs="Calibri"/>
         </w:rPr>
         <w:pict w14:anchorId="7CBF1C95">
-          <v:rect id="_x0000_i1112" style="width:0;height:1.5pt" o:hralign="center" o:hrstd="t" o:hr="t" fillcolor="#a0a0a0" stroked="f"/>
+          <v:rect id="_x0000_i1026" style="width:0;height:1.5pt" o:hralign="center" o:hrstd="t" o:hr="t" fillcolor="#a0a0a0" stroked="f"/>
         </w:pict>
       </w:r>
     </w:p>
@@ -12299,6 +12289,29 @@
       <w:contextualSpacing/>
     </w:pPr>
   </w:style>
+  <w:style w:type="character" w:styleId="Hyperlink">
+    <w:name w:val="Hyperlink"/>
+    <w:basedOn w:val="DefaultParagraphFont"/>
+    <w:uiPriority w:val="99"/>
+    <w:unhideWhenUsed/>
+    <w:rsid w:val="00245057"/>
+    <w:rPr>
+      <w:color w:val="467886" w:themeColor="hyperlink"/>
+      <w:u w:val="single"/>
+    </w:rPr>
+  </w:style>
+  <w:style w:type="character" w:styleId="UnresolvedMention">
+    <w:name w:val="Unresolved Mention"/>
+    <w:basedOn w:val="DefaultParagraphFont"/>
+    <w:uiPriority w:val="99"/>
+    <w:semiHidden/>
+    <w:unhideWhenUsed/>
+    <w:rsid w:val="00245057"/>
+    <w:rPr>
+      <w:color w:val="605E5C"/>
+      <w:shd w:val="clear" w:color="auto" w:fill="E1DFDD"/>
+    </w:rPr>
+  </w:style>
 </w:styles>
 </file>
 

</xml_diff>